<commit_message>
Se ha mejorado el algoritmo de adaboost
Se ha mejorado el algoritmo de adaboost
</commit_message>
<xml_diff>
--- a/NOTAS.docx
+++ b/NOTAS.docx
@@ -758,6 +758,54 @@
     </w:p>
     <w:p>
       <w:r>
+        <w:t>Los tipos de modelos</w:t>
+      </w:r>
+    </w:p>
+    <w:p>
+      <w:r>
+        <w:rPr>
+          <w:noProof/>
+        </w:rPr>
+        <w:lastRenderedPageBreak/>
+        <w:drawing>
+          <wp:inline distT="0" distB="0" distL="0" distR="0" wp14:anchorId="5A37A185" wp14:editId="233C3EDD">
+            <wp:extent cx="4019550" cy="2857500"/>
+            <wp:effectExtent l="0" t="0" r="0" b="0"/>
+            <wp:docPr id="3" name="Imagen 3"/>
+            <wp:cNvGraphicFramePr>
+              <a:graphicFrameLocks xmlns:a="http://schemas.openxmlformats.org/drawingml/2006/main" noChangeAspect="1"/>
+            </wp:cNvGraphicFramePr>
+            <a:graphic xmlns:a="http://schemas.openxmlformats.org/drawingml/2006/main">
+              <a:graphicData uri="http://schemas.openxmlformats.org/drawingml/2006/picture">
+                <pic:pic xmlns:pic="http://schemas.openxmlformats.org/drawingml/2006/picture">
+                  <pic:nvPicPr>
+                    <pic:cNvPr id="1" name=""/>
+                    <pic:cNvPicPr/>
+                  </pic:nvPicPr>
+                  <pic:blipFill>
+                    <a:blip r:embed="rId6"/>
+                    <a:stretch>
+                      <a:fillRect/>
+                    </a:stretch>
+                  </pic:blipFill>
+                  <pic:spPr>
+                    <a:xfrm>
+                      <a:off x="0" y="0"/>
+                      <a:ext cx="4019550" cy="2857500"/>
+                    </a:xfrm>
+                    <a:prstGeom prst="rect">
+                      <a:avLst/>
+                    </a:prstGeom>
+                  </pic:spPr>
+                </pic:pic>
+              </a:graphicData>
+            </a:graphic>
+          </wp:inline>
+        </w:drawing>
+      </w:r>
+    </w:p>
+    <w:p>
+      <w:r>
         <w:t>El modelo nos ha dado los siguientes resultados:</w:t>
       </w:r>
     </w:p>
@@ -1231,7 +1279,6 @@
           <w:bdr w:val="none" w:sz="0" w:space="0" w:color="auto" w:frame="1"/>
           <w:lang w:val="es-ES" w:eastAsia="es-ES"/>
         </w:rPr>
-        <w:lastRenderedPageBreak/>
         <w:t>Deviance</w:t>
       </w:r>
       <w:proofErr w:type="spellEnd"/>
@@ -3902,7 +3949,6 @@
         <w:rPr>
           <w:noProof/>
         </w:rPr>
-        <w:lastRenderedPageBreak/>
         <w:drawing>
           <wp:inline distT="0" distB="0" distL="0" distR="0" wp14:anchorId="5521EF5E" wp14:editId="126630FF">
             <wp:extent cx="5400040" cy="3481705"/>
@@ -3919,7 +3965,7 @@
                     <pic:cNvPicPr/>
                   </pic:nvPicPr>
                   <pic:blipFill>
-                    <a:blip r:embed="rId6"/>
+                    <a:blip r:embed="rId7"/>
                     <a:stretch>
                       <a:fillRect/>
                     </a:stretch>
@@ -3942,11 +3988,196 @@
     </w:p>
     <w:p>
       <w:r>
-        <w:t>Vemos que la recta que se dibuja nos indica que con el modelo dado, no tenemos una gran capacidad de diagnostico</w:t>
+        <w:t xml:space="preserve">Vemos que la recta que se dibuja nos indica </w:t>
+      </w:r>
+      <w:proofErr w:type="gramStart"/>
+      <w:r>
+        <w:t>que</w:t>
+      </w:r>
+      <w:proofErr w:type="gramEnd"/>
+      <w:r>
+        <w:t xml:space="preserve"> con el modelo dado, no tenemos una gran capacidad de diagnostico</w:t>
       </w:r>
       <w:r>
         <w:t xml:space="preserve"> o dicho de otra forma, las predicciones son aleatorias.</w:t>
       </w:r>
+    </w:p>
+    <w:p>
+      <w:r>
+        <w:t>ANALIZANDO EL VALOR DE AUC</w:t>
+      </w:r>
+    </w:p>
+    <w:p>
+      <w:r>
+        <w:t>El valor con todas las variables es de 0.736262</w:t>
+      </w:r>
+    </w:p>
+    <w:p/>
+    <w:p>
+      <w:pPr>
+        <w:rPr>
+          <w:b/>
+        </w:rPr>
+      </w:pPr>
+      <w:r>
+        <w:rPr>
+          <w:b/>
+        </w:rPr>
+        <w:t xml:space="preserve">Si quitamos </w:t>
+      </w:r>
+      <w:r>
+        <w:rPr>
+          <w:b/>
+        </w:rPr>
+        <w:t xml:space="preserve">la variable de </w:t>
+      </w:r>
+      <w:r>
+        <w:rPr>
+          <w:b/>
+        </w:rPr>
+        <w:t>EDAD</w:t>
+      </w:r>
+      <w:r>
+        <w:rPr>
+          <w:b/>
+        </w:rPr>
+        <w:t>, el AUC empeora</w:t>
+      </w:r>
+      <w:r>
+        <w:rPr>
+          <w:b/>
+        </w:rPr>
+        <w:t xml:space="preserve"> -&gt; 0.708</w:t>
+      </w:r>
+    </w:p>
+    <w:p>
+      <w:pPr>
+        <w:rPr>
+          <w:b/>
+        </w:rPr>
+      </w:pPr>
+      <w:r>
+        <w:rPr>
+          <w:b/>
+        </w:rPr>
+        <w:t>Si quitamos la variable de PUPILAS, el AUC empeora -&gt; 0.7345548</w:t>
+      </w:r>
+    </w:p>
+    <w:p>
+      <w:pPr>
+        <w:rPr>
+          <w:b/>
+        </w:rPr>
+      </w:pPr>
+      <w:r>
+        <w:rPr>
+          <w:b/>
+        </w:rPr>
+        <w:t>Si quitamos la variable de SEXO, el AUC empeora -&gt; 0.7066473</w:t>
+      </w:r>
+    </w:p>
+    <w:p>
+      <w:pPr>
+        <w:rPr>
+          <w:b/>
+        </w:rPr>
+      </w:pPr>
+    </w:p>
+    <w:p>
+      <w:pPr>
+        <w:rPr>
+          <w:b/>
+        </w:rPr>
+      </w:pPr>
+    </w:p>
+    <w:p>
+      <w:pPr>
+        <w:rPr>
+          <w:b/>
+        </w:rPr>
+      </w:pPr>
+    </w:p>
+    <w:p>
+      <w:pPr>
+        <w:rPr>
+          <w:b/>
+        </w:rPr>
+      </w:pPr>
+      <w:r>
+        <w:rPr>
+          <w:b/>
+        </w:rPr>
+        <w:t>Datos anómalos:</w:t>
+      </w:r>
+    </w:p>
+    <w:p>
+      <w:pPr>
+        <w:rPr>
+          <w:b/>
+        </w:rPr>
+      </w:pPr>
+      <w:r>
+        <w:rPr>
+          <w:b/>
+        </w:rPr>
+        <w:t>En DEATHS están el 276 y 7227</w:t>
+      </w:r>
+    </w:p>
+    <w:p>
+      <w:pPr>
+        <w:rPr>
+          <w:b/>
+        </w:rPr>
+      </w:pPr>
+      <w:r>
+        <w:rPr>
+          <w:noProof/>
+        </w:rPr>
+        <w:drawing>
+          <wp:inline distT="0" distB="0" distL="0" distR="0" wp14:anchorId="2992C18E" wp14:editId="7DAE95B1">
+            <wp:extent cx="5803669" cy="899160"/>
+            <wp:effectExtent l="0" t="0" r="6985" b="0"/>
+            <wp:docPr id="4" name="Imagen 4"/>
+            <wp:cNvGraphicFramePr>
+              <a:graphicFrameLocks xmlns:a="http://schemas.openxmlformats.org/drawingml/2006/main" noChangeAspect="1"/>
+            </wp:cNvGraphicFramePr>
+            <a:graphic xmlns:a="http://schemas.openxmlformats.org/drawingml/2006/main">
+              <a:graphicData uri="http://schemas.openxmlformats.org/drawingml/2006/picture">
+                <pic:pic xmlns:pic="http://schemas.openxmlformats.org/drawingml/2006/picture">
+                  <pic:nvPicPr>
+                    <pic:cNvPr id="1" name=""/>
+                    <pic:cNvPicPr/>
+                  </pic:nvPicPr>
+                  <pic:blipFill rotWithShape="1">
+                    <a:blip r:embed="rId8"/>
+                    <a:srcRect r="49906" b="72408"/>
+                    <a:stretch/>
+                  </pic:blipFill>
+                  <pic:spPr bwMode="auto">
+                    <a:xfrm>
+                      <a:off x="0" y="0"/>
+                      <a:ext cx="5822308" cy="902048"/>
+                    </a:xfrm>
+                    <a:prstGeom prst="rect">
+                      <a:avLst/>
+                    </a:prstGeom>
+                    <a:ln>
+                      <a:noFill/>
+                    </a:ln>
+                    <a:extLst>
+                      <a:ext uri="{53640926-AAD7-44D8-BBD7-CCE9431645EC}">
+                        <a14:shadowObscured xmlns:a14="http://schemas.microsoft.com/office/drawing/2010/main"/>
+                      </a:ext>
+                    </a:extLst>
+                  </pic:spPr>
+                </pic:pic>
+              </a:graphicData>
+            </a:graphic>
+          </wp:inline>
+        </w:drawing>
+      </w:r>
+    </w:p>
+    <w:p>
       <w:bookmarkStart w:id="0" w:name="_GoBack"/>
       <w:bookmarkEnd w:id="0"/>
     </w:p>

</xml_diff>